<commit_message>
agreado seccion de vision, mision y equipo de la paguina
</commit_message>
<xml_diff>
--- a/public/img/BITACORA - DANILO MIRANDA.docx
+++ b/public/img/BITACORA - DANILO MIRANDA.docx
@@ -4608,15 +4608,7 @@
           <w:bCs/>
           <w:lang w:val="es-EC"/>
         </w:rPr>
-        <w:t xml:space="preserve">mana </w:t>
-      </w:r>
-      <w:r>
-        <w:rPr>
-          <w:b/>
-          <w:bCs/>
-          <w:lang w:val="es-EC"/>
-        </w:rPr>
-        <w:t>3</w:t>
+        <w:t>mana 3</w:t>
       </w:r>
     </w:p>
     <w:p>
@@ -4707,22 +4699,7 @@
             </w:r>
             <w:proofErr w:type="spellEnd"/>
             <w:r>
-              <w:t xml:space="preserve">: </w:t>
-            </w:r>
-            <w:r>
-              <w:t>04</w:t>
-            </w:r>
-            <w:r>
-              <w:t>/</w:t>
-            </w:r>
-            <w:r>
-              <w:t>01</w:t>
-            </w:r>
-            <w:r>
-              <w:t>/202</w:t>
-            </w:r>
-            <w:r>
-              <w:t>4</w:t>
+              <w:t>: 04/01/2024</w:t>
             </w:r>
           </w:p>
         </w:tc>
@@ -7007,10 +6984,7 @@
               <w:t xml:space="preserve">: </w:t>
             </w:r>
             <w:r>
-              <w:t>1</w:t>
-            </w:r>
-            <w:r>
-              <w:t>2</w:t>
+              <w:t>12</w:t>
             </w:r>
             <w:r>
               <w:t>/</w:t>
@@ -7554,14 +7528,7 @@
                 <w:bCs/>
                 <w:lang w:val="es-EC"/>
               </w:rPr>
-              <w:t xml:space="preserve"> </w:t>
-            </w:r>
-            <w:r>
-              <w:rPr>
-                <w:bCs/>
-                <w:lang w:val="es-EC"/>
-              </w:rPr>
-              <w:t xml:space="preserve">de </w:t>
+              <w:t xml:space="preserve"> de </w:t>
             </w:r>
             <w:r>
               <w:rPr>
@@ -7900,7 +7867,245 @@
               <w:rPr>
                 <w:lang w:val="es-EC"/>
               </w:rPr>
-              <w:t>Desarrollo de la categoría de “Desarrollo Web”</w:t>
+              <w:t>Desarrollo de la categoría de</w:t>
+            </w:r>
+            <w:r>
+              <w:rPr>
+                <w:lang w:val="es-EC"/>
+              </w:rPr>
+              <w:t>:</w:t>
+            </w:r>
+          </w:p>
+          <w:p>
+            <w:pPr>
+              <w:pStyle w:val="ListParagraph"/>
+              <w:numPr>
+                <w:ilvl w:val="0"/>
+                <w:numId w:val="2"/>
+              </w:numPr>
+              <w:pBdr>
+                <w:top w:val="nil"/>
+                <w:left w:val="nil"/>
+                <w:bottom w:val="nil"/>
+                <w:right w:val="nil"/>
+                <w:between w:val="nil"/>
+              </w:pBdr>
+              <w:rPr>
+                <w:lang w:val="es-EC"/>
+              </w:rPr>
+            </w:pPr>
+            <w:proofErr w:type="spellStart"/>
+            <w:r>
+              <w:rPr>
+                <w:lang w:val="es-EC"/>
+              </w:rPr>
+              <w:t>Hosteleria</w:t>
+            </w:r>
+            <w:proofErr w:type="spellEnd"/>
+            <w:r>
+              <w:rPr>
+                <w:lang w:val="es-EC"/>
+              </w:rPr>
+              <w:t xml:space="preserve"> y Restaurantes</w:t>
+            </w:r>
+          </w:p>
+          <w:p>
+            <w:pPr>
+              <w:pStyle w:val="ListParagraph"/>
+              <w:numPr>
+                <w:ilvl w:val="0"/>
+                <w:numId w:val="2"/>
+              </w:numPr>
+              <w:pBdr>
+                <w:top w:val="nil"/>
+                <w:left w:val="nil"/>
+                <w:bottom w:val="nil"/>
+                <w:right w:val="nil"/>
+                <w:between w:val="nil"/>
+              </w:pBdr>
+              <w:rPr>
+                <w:lang w:val="es-EC"/>
+              </w:rPr>
+            </w:pPr>
+            <w:r>
+              <w:rPr>
+                <w:lang w:val="es-EC"/>
+              </w:rPr>
+              <w:t>Desarrollo Web</w:t>
+            </w:r>
+          </w:p>
+          <w:p>
+            <w:pPr>
+              <w:pStyle w:val="ListParagraph"/>
+              <w:numPr>
+                <w:ilvl w:val="0"/>
+                <w:numId w:val="2"/>
+              </w:numPr>
+              <w:pBdr>
+                <w:top w:val="nil"/>
+                <w:left w:val="nil"/>
+                <w:bottom w:val="nil"/>
+                <w:right w:val="nil"/>
+                <w:between w:val="nil"/>
+              </w:pBdr>
+              <w:rPr>
+                <w:lang w:val="es-EC"/>
+              </w:rPr>
+            </w:pPr>
+            <w:r>
+              <w:rPr>
+                <w:lang w:val="es-EC"/>
+              </w:rPr>
+              <w:t>Deporte y Bienestar</w:t>
+            </w:r>
+          </w:p>
+          <w:p>
+            <w:pPr>
+              <w:pStyle w:val="ListParagraph"/>
+              <w:numPr>
+                <w:ilvl w:val="0"/>
+                <w:numId w:val="2"/>
+              </w:numPr>
+              <w:pBdr>
+                <w:top w:val="nil"/>
+                <w:left w:val="nil"/>
+                <w:bottom w:val="nil"/>
+                <w:right w:val="nil"/>
+                <w:between w:val="nil"/>
+              </w:pBdr>
+              <w:rPr>
+                <w:lang w:val="es-EC"/>
+              </w:rPr>
+            </w:pPr>
+            <w:r>
+              <w:rPr>
+                <w:lang w:val="es-EC"/>
+              </w:rPr>
+              <w:t xml:space="preserve">Tecnologías de la </w:t>
+            </w:r>
+            <w:proofErr w:type="spellStart"/>
+            <w:r>
+              <w:rPr>
+                <w:lang w:val="es-EC"/>
+              </w:rPr>
+              <w:t>informacion</w:t>
+            </w:r>
+            <w:proofErr w:type="spellEnd"/>
+          </w:p>
+          <w:p>
+            <w:pPr>
+              <w:pStyle w:val="ListParagraph"/>
+              <w:numPr>
+                <w:ilvl w:val="0"/>
+                <w:numId w:val="2"/>
+              </w:numPr>
+              <w:pBdr>
+                <w:top w:val="nil"/>
+                <w:left w:val="nil"/>
+                <w:bottom w:val="nil"/>
+                <w:right w:val="nil"/>
+                <w:between w:val="nil"/>
+              </w:pBdr>
+              <w:rPr>
+                <w:lang w:val="es-EC"/>
+              </w:rPr>
+            </w:pPr>
+            <w:r>
+              <w:rPr>
+                <w:lang w:val="es-EC"/>
+              </w:rPr>
+              <w:t>Diseño gráfico y multimedia</w:t>
+            </w:r>
+          </w:p>
+          <w:p>
+            <w:pPr>
+              <w:pStyle w:val="ListParagraph"/>
+              <w:numPr>
+                <w:ilvl w:val="0"/>
+                <w:numId w:val="2"/>
+              </w:numPr>
+              <w:pBdr>
+                <w:top w:val="nil"/>
+                <w:left w:val="nil"/>
+                <w:bottom w:val="nil"/>
+                <w:right w:val="nil"/>
+                <w:between w:val="nil"/>
+              </w:pBdr>
+              <w:rPr>
+                <w:lang w:val="es-EC"/>
+              </w:rPr>
+            </w:pPr>
+            <w:r>
+              <w:rPr>
+                <w:lang w:val="es-EC"/>
+              </w:rPr>
+              <w:t>Soporte técnico y Hardware</w:t>
+            </w:r>
+          </w:p>
+          <w:p>
+            <w:pPr>
+              <w:pStyle w:val="ListParagraph"/>
+              <w:numPr>
+                <w:ilvl w:val="0"/>
+                <w:numId w:val="2"/>
+              </w:numPr>
+              <w:pBdr>
+                <w:top w:val="nil"/>
+                <w:left w:val="nil"/>
+                <w:bottom w:val="nil"/>
+                <w:right w:val="nil"/>
+                <w:between w:val="nil"/>
+              </w:pBdr>
+              <w:rPr>
+                <w:lang w:val="es-EC"/>
+              </w:rPr>
+            </w:pPr>
+            <w:proofErr w:type="spellStart"/>
+            <w:r>
+              <w:rPr>
+                <w:lang w:val="es-EC"/>
+              </w:rPr>
+              <w:t>Administracion</w:t>
+            </w:r>
+            <w:proofErr w:type="spellEnd"/>
+            <w:r>
+              <w:rPr>
+                <w:lang w:val="es-EC"/>
+              </w:rPr>
+              <w:t xml:space="preserve"> de </w:t>
+            </w:r>
+            <w:proofErr w:type="spellStart"/>
+            <w:r>
+              <w:rPr>
+                <w:lang w:val="es-EC"/>
+              </w:rPr>
+              <w:t>empresss</w:t>
+            </w:r>
+            <w:proofErr w:type="spellEnd"/>
+          </w:p>
+          <w:p>
+            <w:pPr>
+              <w:pStyle w:val="ListParagraph"/>
+              <w:numPr>
+                <w:ilvl w:val="0"/>
+                <w:numId w:val="2"/>
+              </w:numPr>
+              <w:pBdr>
+                <w:top w:val="nil"/>
+                <w:left w:val="nil"/>
+                <w:bottom w:val="nil"/>
+                <w:right w:val="nil"/>
+                <w:between w:val="nil"/>
+              </w:pBdr>
+              <w:rPr>
+                <w:lang w:val="es-EC"/>
+              </w:rPr>
+            </w:pPr>
+            <w:r>
+              <w:rPr>
+                <w:lang w:val="es-EC"/>
+              </w:rPr>
+              <w:t>Robótica e IA</w:t>
             </w:r>
           </w:p>
           <w:p>
@@ -8097,10 +8302,7 @@
               <w:t xml:space="preserve">: </w:t>
             </w:r>
             <w:r>
-              <w:t>1</w:t>
-            </w:r>
-            <w:r>
-              <w:t>7</w:t>
+              <w:t>17</w:t>
             </w:r>
             <w:r>
               <w:t>/</w:t>
@@ -8199,22 +8401,266 @@
               <w:rPr>
                 <w:lang w:val="es-EC"/>
               </w:rPr>
-              <w:t xml:space="preserve">las categorías de </w:t>
-            </w:r>
-          </w:p>
-          <w:p>
-            <w:pPr>
-              <w:pBdr>
-                <w:top w:val="nil"/>
-                <w:left w:val="nil"/>
-                <w:bottom w:val="nil"/>
-                <w:right w:val="nil"/>
-                <w:between w:val="nil"/>
-              </w:pBdr>
-              <w:rPr>
-                <w:lang w:val="es-EC"/>
-              </w:rPr>
-            </w:pPr>
+              <w:t>las categorías de</w:t>
+            </w:r>
+            <w:r>
+              <w:rPr>
+                <w:lang w:val="es-EC"/>
+              </w:rPr>
+              <w:t>:</w:t>
+            </w:r>
+          </w:p>
+          <w:p>
+            <w:pPr>
+              <w:pStyle w:val="ListParagraph"/>
+              <w:numPr>
+                <w:ilvl w:val="0"/>
+                <w:numId w:val="2"/>
+              </w:numPr>
+              <w:pBdr>
+                <w:top w:val="nil"/>
+                <w:left w:val="nil"/>
+                <w:bottom w:val="nil"/>
+                <w:right w:val="nil"/>
+                <w:between w:val="nil"/>
+              </w:pBdr>
+              <w:rPr>
+                <w:lang w:val="es-EC"/>
+              </w:rPr>
+            </w:pPr>
+            <w:proofErr w:type="spellStart"/>
+            <w:r>
+              <w:rPr>
+                <w:lang w:val="es-EC"/>
+              </w:rPr>
+              <w:t>Hosteleria</w:t>
+            </w:r>
+            <w:proofErr w:type="spellEnd"/>
+            <w:r>
+              <w:rPr>
+                <w:lang w:val="es-EC"/>
+              </w:rPr>
+              <w:t xml:space="preserve"> y Restaurantes</w:t>
+            </w:r>
+          </w:p>
+          <w:p>
+            <w:pPr>
+              <w:pStyle w:val="ListParagraph"/>
+              <w:numPr>
+                <w:ilvl w:val="0"/>
+                <w:numId w:val="2"/>
+              </w:numPr>
+              <w:pBdr>
+                <w:top w:val="nil"/>
+                <w:left w:val="nil"/>
+                <w:bottom w:val="nil"/>
+                <w:right w:val="nil"/>
+                <w:between w:val="nil"/>
+              </w:pBdr>
+              <w:rPr>
+                <w:lang w:val="es-EC"/>
+              </w:rPr>
+            </w:pPr>
+            <w:r>
+              <w:rPr>
+                <w:lang w:val="es-EC"/>
+              </w:rPr>
+              <w:t>Desarrollo Web</w:t>
+            </w:r>
+          </w:p>
+          <w:p>
+            <w:pPr>
+              <w:pStyle w:val="ListParagraph"/>
+              <w:numPr>
+                <w:ilvl w:val="0"/>
+                <w:numId w:val="2"/>
+              </w:numPr>
+              <w:pBdr>
+                <w:top w:val="nil"/>
+                <w:left w:val="nil"/>
+                <w:bottom w:val="nil"/>
+                <w:right w:val="nil"/>
+                <w:between w:val="nil"/>
+              </w:pBdr>
+              <w:rPr>
+                <w:lang w:val="es-EC"/>
+              </w:rPr>
+            </w:pPr>
+            <w:r>
+              <w:rPr>
+                <w:lang w:val="es-EC"/>
+              </w:rPr>
+              <w:t>Deporte y Bienestar</w:t>
+            </w:r>
+          </w:p>
+          <w:p>
+            <w:pPr>
+              <w:pStyle w:val="ListParagraph"/>
+              <w:numPr>
+                <w:ilvl w:val="0"/>
+                <w:numId w:val="2"/>
+              </w:numPr>
+              <w:pBdr>
+                <w:top w:val="nil"/>
+                <w:left w:val="nil"/>
+                <w:bottom w:val="nil"/>
+                <w:right w:val="nil"/>
+                <w:between w:val="nil"/>
+              </w:pBdr>
+              <w:rPr>
+                <w:lang w:val="es-EC"/>
+              </w:rPr>
+            </w:pPr>
+            <w:r>
+              <w:rPr>
+                <w:lang w:val="es-EC"/>
+              </w:rPr>
+              <w:t xml:space="preserve">Tecnologías de la </w:t>
+            </w:r>
+            <w:proofErr w:type="spellStart"/>
+            <w:r>
+              <w:rPr>
+                <w:lang w:val="es-EC"/>
+              </w:rPr>
+              <w:t>informacion</w:t>
+            </w:r>
+            <w:proofErr w:type="spellEnd"/>
+          </w:p>
+          <w:p>
+            <w:pPr>
+              <w:pStyle w:val="ListParagraph"/>
+              <w:numPr>
+                <w:ilvl w:val="0"/>
+                <w:numId w:val="2"/>
+              </w:numPr>
+              <w:pBdr>
+                <w:top w:val="nil"/>
+                <w:left w:val="nil"/>
+                <w:bottom w:val="nil"/>
+                <w:right w:val="nil"/>
+                <w:between w:val="nil"/>
+              </w:pBdr>
+              <w:rPr>
+                <w:lang w:val="es-EC"/>
+              </w:rPr>
+            </w:pPr>
+            <w:r>
+              <w:rPr>
+                <w:lang w:val="es-EC"/>
+              </w:rPr>
+              <w:t>Diseño gráfico y multimedia</w:t>
+            </w:r>
+          </w:p>
+          <w:p>
+            <w:pPr>
+              <w:pStyle w:val="ListParagraph"/>
+              <w:numPr>
+                <w:ilvl w:val="0"/>
+                <w:numId w:val="2"/>
+              </w:numPr>
+              <w:pBdr>
+                <w:top w:val="nil"/>
+                <w:left w:val="nil"/>
+                <w:bottom w:val="nil"/>
+                <w:right w:val="nil"/>
+                <w:between w:val="nil"/>
+              </w:pBdr>
+              <w:rPr>
+                <w:lang w:val="es-EC"/>
+              </w:rPr>
+            </w:pPr>
+            <w:r>
+              <w:rPr>
+                <w:lang w:val="es-EC"/>
+              </w:rPr>
+              <w:t>Soporte técnico y Hardware</w:t>
+            </w:r>
+          </w:p>
+          <w:p>
+            <w:pPr>
+              <w:pStyle w:val="ListParagraph"/>
+              <w:numPr>
+                <w:ilvl w:val="0"/>
+                <w:numId w:val="2"/>
+              </w:numPr>
+              <w:pBdr>
+                <w:top w:val="nil"/>
+                <w:left w:val="nil"/>
+                <w:bottom w:val="nil"/>
+                <w:right w:val="nil"/>
+                <w:between w:val="nil"/>
+              </w:pBdr>
+              <w:rPr>
+                <w:lang w:val="es-EC"/>
+              </w:rPr>
+            </w:pPr>
+            <w:proofErr w:type="spellStart"/>
+            <w:r>
+              <w:rPr>
+                <w:lang w:val="es-EC"/>
+              </w:rPr>
+              <w:t>Administracion</w:t>
+            </w:r>
+            <w:proofErr w:type="spellEnd"/>
+            <w:r>
+              <w:rPr>
+                <w:lang w:val="es-EC"/>
+              </w:rPr>
+              <w:t xml:space="preserve"> de </w:t>
+            </w:r>
+            <w:proofErr w:type="spellStart"/>
+            <w:r>
+              <w:rPr>
+                <w:lang w:val="es-EC"/>
+              </w:rPr>
+              <w:t>empresss</w:t>
+            </w:r>
+            <w:proofErr w:type="spellEnd"/>
+          </w:p>
+          <w:p>
+            <w:pPr>
+              <w:pStyle w:val="ListParagraph"/>
+              <w:numPr>
+                <w:ilvl w:val="0"/>
+                <w:numId w:val="2"/>
+              </w:numPr>
+              <w:pBdr>
+                <w:top w:val="nil"/>
+                <w:left w:val="nil"/>
+                <w:bottom w:val="nil"/>
+                <w:right w:val="nil"/>
+                <w:between w:val="nil"/>
+              </w:pBdr>
+              <w:rPr>
+                <w:lang w:val="es-EC"/>
+              </w:rPr>
+            </w:pPr>
+            <w:r>
+              <w:rPr>
+                <w:lang w:val="es-EC"/>
+              </w:rPr>
+              <w:t>Robótica e IA</w:t>
+            </w:r>
+          </w:p>
+          <w:p>
+            <w:pPr>
+              <w:pBdr>
+                <w:top w:val="nil"/>
+                <w:left w:val="nil"/>
+                <w:bottom w:val="nil"/>
+                <w:right w:val="nil"/>
+                <w:between w:val="nil"/>
+              </w:pBdr>
+              <w:rPr>
+                <w:lang w:val="es-EC"/>
+              </w:rPr>
+            </w:pPr>
+            <w:r>
+              <w:rPr>
+                <w:lang w:val="es-EC"/>
+              </w:rPr>
+              <w:t xml:space="preserve"> </w:t>
+            </w:r>
           </w:p>
           <w:p>
             <w:pPr>
@@ -8255,16 +8701,22 @@
               <w:rPr>
                 <w:lang w:val="es-EC"/>
               </w:rPr>
-              <w:t xml:space="preserve">Culminación de todas las categorías de Servicios </w:t>
+              <w:t xml:space="preserve">Esperar hasta el </w:t>
             </w:r>
             <w:proofErr w:type="spellStart"/>
             <w:r>
               <w:rPr>
                 <w:lang w:val="es-EC"/>
               </w:rPr>
-              <w:t>Freelancesrs</w:t>
+              <w:t>asignamiento</w:t>
             </w:r>
             <w:proofErr w:type="spellEnd"/>
+            <w:r>
+              <w:rPr>
+                <w:lang w:val="es-EC"/>
+              </w:rPr>
+              <w:t xml:space="preserve"> de tareas del Scrum Máster</w:t>
+            </w:r>
           </w:p>
           <w:p>
             <w:pPr>
@@ -8327,22 +8779,6 @@
         </w:tc>
       </w:tr>
     </w:tbl>
-    <w:p>
-      <w:pPr>
-        <w:pBdr>
-          <w:top w:val="nil"/>
-          <w:left w:val="nil"/>
-          <w:bottom w:val="nil"/>
-          <w:right w:val="nil"/>
-          <w:between w:val="nil"/>
-        </w:pBdr>
-        <w:rPr>
-          <w:b/>
-          <w:bCs/>
-          <w:lang w:val="es-EC"/>
-        </w:rPr>
-      </w:pPr>
-    </w:p>
     <w:p>
       <w:pPr>
         <w:pBdr>
@@ -8365,6 +8801,296 @@
     </w:sectPr>
   </w:body>
 </w:document>
+</file>
+
+<file path=word/numbering.xml><?xml version="1.0" encoding="utf-8"?>
+<w:numbering xmlns:wpc="http://schemas.microsoft.com/office/word/2010/wordprocessingCanvas" xmlns:cx="http://schemas.microsoft.com/office/drawing/2014/chartex" xmlns:cx1="http://schemas.microsoft.com/office/drawing/2015/9/8/chartex" xmlns:cx2="http://schemas.microsoft.com/office/drawing/2015/10/21/chartex" xmlns:cx3="http://schemas.microsoft.com/office/drawing/2016/5/9/chartex" xmlns:cx4="http://schemas.microsoft.com/office/drawing/2016/5/10/chartex" xmlns:cx5="http://schemas.microsoft.com/office/drawing/2016/5/11/chartex" xmlns:cx6="http://schemas.microsoft.com/office/drawing/2016/5/12/chartex" xmlns:cx7="http://schemas.microsoft.com/office/drawing/2016/5/13/chartex" xmlns:cx8="http://schemas.microsoft.com/office/drawing/2016/5/14/chartex" xmlns:mc="http://schemas.openxmlformats.org/markup-compatibility/2006" xmlns:aink="http://schemas.microsoft.com/office/drawing/2016/ink" xmlns:am3d="http://schemas.microsoft.com/office/drawing/2017/model3d" xmlns:o="urn:schemas-microsoft-com:office:office" xmlns:r="http://schemas.openxmlformats.org/officeDocument/2006/relationships" xmlns:m="http://schemas.openxmlformats.org/officeDocument/2006/math" xmlns:v="urn:schemas-microsoft-com:vml" xmlns:wp14="http://schemas.microsoft.com/office/word/2010/wordprocessingDrawing" xmlns:wp="http://schemas.openxmlformats.org/drawingml/2006/wordprocessingDrawing" xmlns:w10="urn:schemas-microsoft-com:office:word" xmlns:w="http://schemas.openxmlformats.org/wordprocessingml/2006/main" xmlns:w14="http://schemas.microsoft.com/office/word/2010/wordml" xmlns:w15="http://schemas.microsoft.com/office/word/2012/wordml" xmlns:w16cex="http://schemas.microsoft.com/office/word/2018/wordml/cex" xmlns:w16cid="http://schemas.microsoft.com/office/word/2016/wordml/cid" xmlns:w16="http://schemas.microsoft.com/office/word/2018/wordml" xmlns:w16sdtdh="http://schemas.microsoft.com/office/word/2020/wordml/sdtdatahash" xmlns:w16se="http://schemas.microsoft.com/office/word/2015/wordml/symex" xmlns:wpg="http://schemas.microsoft.com/office/word/2010/wordprocessingGroup" xmlns:wpi="http://schemas.microsoft.com/office/word/2010/wordprocessingInk" xmlns:wne="http://schemas.microsoft.com/office/word/2006/wordml" xmlns:wps="http://schemas.microsoft.com/office/word/2010/wordprocessingShape" mc:Ignorable="w14 w15 w16se w16cid w16 w16cex w16sdtdh wp14">
+  <w:abstractNum w:abstractNumId="0" w15:restartNumberingAfterBreak="0">
+    <w:nsid w:val="36F47806"/>
+    <w:multiLevelType w:val="hybridMultilevel"/>
+    <w:tmpl w:val="7BAA9374"/>
+    <w:lvl w:ilvl="0" w:tplc="300A0001">
+      <w:start w:val="1"/>
+      <w:numFmt w:val="bullet"/>
+      <w:lvlText w:val=""/>
+      <w:lvlJc w:val="left"/>
+      <w:pPr>
+        <w:ind w:left="720" w:hanging="360"/>
+      </w:pPr>
+      <w:rPr>
+        <w:rFonts w:ascii="Symbol" w:hAnsi="Symbol" w:hint="default"/>
+      </w:rPr>
+    </w:lvl>
+    <w:lvl w:ilvl="1" w:tplc="300A0003" w:tentative="1">
+      <w:start w:val="1"/>
+      <w:numFmt w:val="bullet"/>
+      <w:lvlText w:val="o"/>
+      <w:lvlJc w:val="left"/>
+      <w:pPr>
+        <w:ind w:left="1440" w:hanging="360"/>
+      </w:pPr>
+      <w:rPr>
+        <w:rFonts w:ascii="Courier New" w:hAnsi="Courier New" w:cs="Courier New" w:hint="default"/>
+      </w:rPr>
+    </w:lvl>
+    <w:lvl w:ilvl="2" w:tplc="300A0005" w:tentative="1">
+      <w:start w:val="1"/>
+      <w:numFmt w:val="bullet"/>
+      <w:lvlText w:val=""/>
+      <w:lvlJc w:val="left"/>
+      <w:pPr>
+        <w:ind w:left="2160" w:hanging="360"/>
+      </w:pPr>
+      <w:rPr>
+        <w:rFonts w:ascii="Wingdings" w:hAnsi="Wingdings" w:hint="default"/>
+      </w:rPr>
+    </w:lvl>
+    <w:lvl w:ilvl="3" w:tplc="300A0001" w:tentative="1">
+      <w:start w:val="1"/>
+      <w:numFmt w:val="bullet"/>
+      <w:lvlText w:val=""/>
+      <w:lvlJc w:val="left"/>
+      <w:pPr>
+        <w:ind w:left="2880" w:hanging="360"/>
+      </w:pPr>
+      <w:rPr>
+        <w:rFonts w:ascii="Symbol" w:hAnsi="Symbol" w:hint="default"/>
+      </w:rPr>
+    </w:lvl>
+    <w:lvl w:ilvl="4" w:tplc="300A0003" w:tentative="1">
+      <w:start w:val="1"/>
+      <w:numFmt w:val="bullet"/>
+      <w:lvlText w:val="o"/>
+      <w:lvlJc w:val="left"/>
+      <w:pPr>
+        <w:ind w:left="3600" w:hanging="360"/>
+      </w:pPr>
+      <w:rPr>
+        <w:rFonts w:ascii="Courier New" w:hAnsi="Courier New" w:cs="Courier New" w:hint="default"/>
+      </w:rPr>
+    </w:lvl>
+    <w:lvl w:ilvl="5" w:tplc="300A0005" w:tentative="1">
+      <w:start w:val="1"/>
+      <w:numFmt w:val="bullet"/>
+      <w:lvlText w:val=""/>
+      <w:lvlJc w:val="left"/>
+      <w:pPr>
+        <w:ind w:left="4320" w:hanging="360"/>
+      </w:pPr>
+      <w:rPr>
+        <w:rFonts w:ascii="Wingdings" w:hAnsi="Wingdings" w:hint="default"/>
+      </w:rPr>
+    </w:lvl>
+    <w:lvl w:ilvl="6" w:tplc="300A0001" w:tentative="1">
+      <w:start w:val="1"/>
+      <w:numFmt w:val="bullet"/>
+      <w:lvlText w:val=""/>
+      <w:lvlJc w:val="left"/>
+      <w:pPr>
+        <w:ind w:left="5040" w:hanging="360"/>
+      </w:pPr>
+      <w:rPr>
+        <w:rFonts w:ascii="Symbol" w:hAnsi="Symbol" w:hint="default"/>
+      </w:rPr>
+    </w:lvl>
+    <w:lvl w:ilvl="7" w:tplc="300A0003" w:tentative="1">
+      <w:start w:val="1"/>
+      <w:numFmt w:val="bullet"/>
+      <w:lvlText w:val="o"/>
+      <w:lvlJc w:val="left"/>
+      <w:pPr>
+        <w:ind w:left="5760" w:hanging="360"/>
+      </w:pPr>
+      <w:rPr>
+        <w:rFonts w:ascii="Courier New" w:hAnsi="Courier New" w:cs="Courier New" w:hint="default"/>
+      </w:rPr>
+    </w:lvl>
+    <w:lvl w:ilvl="8" w:tplc="300A0005" w:tentative="1">
+      <w:start w:val="1"/>
+      <w:numFmt w:val="bullet"/>
+      <w:lvlText w:val=""/>
+      <w:lvlJc w:val="left"/>
+      <w:pPr>
+        <w:ind w:left="6480" w:hanging="360"/>
+      </w:pPr>
+      <w:rPr>
+        <w:rFonts w:ascii="Wingdings" w:hAnsi="Wingdings" w:hint="default"/>
+      </w:rPr>
+    </w:lvl>
+  </w:abstractNum>
+  <w:abstractNum w:abstractNumId="1" w15:restartNumberingAfterBreak="0">
+    <w:nsid w:val="6228524E"/>
+    <w:multiLevelType w:val="multilevel"/>
+    <w:tmpl w:val="8C18EBAC"/>
+    <w:lvl w:ilvl="0">
+      <w:start w:val="1"/>
+      <w:numFmt w:val="bullet"/>
+      <w:lvlText w:val=""/>
+      <w:lvlJc w:val="left"/>
+      <w:pPr>
+        <w:tabs>
+          <w:tab w:val="num" w:pos="720"/>
+        </w:tabs>
+        <w:ind w:left="720" w:hanging="360"/>
+      </w:pPr>
+      <w:rPr>
+        <w:rFonts w:ascii="Symbol" w:hAnsi="Symbol" w:hint="default"/>
+        <w:sz w:val="20"/>
+      </w:rPr>
+    </w:lvl>
+    <w:lvl w:ilvl="1" w:tentative="1">
+      <w:start w:val="1"/>
+      <w:numFmt w:val="bullet"/>
+      <w:lvlText w:val="o"/>
+      <w:lvlJc w:val="left"/>
+      <w:pPr>
+        <w:tabs>
+          <w:tab w:val="num" w:pos="1440"/>
+        </w:tabs>
+        <w:ind w:left="1440" w:hanging="360"/>
+      </w:pPr>
+      <w:rPr>
+        <w:rFonts w:ascii="Courier New" w:hAnsi="Courier New" w:hint="default"/>
+        <w:sz w:val="20"/>
+      </w:rPr>
+    </w:lvl>
+    <w:lvl w:ilvl="2" w:tentative="1">
+      <w:start w:val="1"/>
+      <w:numFmt w:val="bullet"/>
+      <w:lvlText w:val=""/>
+      <w:lvlJc w:val="left"/>
+      <w:pPr>
+        <w:tabs>
+          <w:tab w:val="num" w:pos="2160"/>
+        </w:tabs>
+        <w:ind w:left="2160" w:hanging="360"/>
+      </w:pPr>
+      <w:rPr>
+        <w:rFonts w:ascii="Wingdings" w:hAnsi="Wingdings" w:hint="default"/>
+        <w:sz w:val="20"/>
+      </w:rPr>
+    </w:lvl>
+    <w:lvl w:ilvl="3" w:tentative="1">
+      <w:start w:val="1"/>
+      <w:numFmt w:val="bullet"/>
+      <w:lvlText w:val=""/>
+      <w:lvlJc w:val="left"/>
+      <w:pPr>
+        <w:tabs>
+          <w:tab w:val="num" w:pos="2880"/>
+        </w:tabs>
+        <w:ind w:left="2880" w:hanging="360"/>
+      </w:pPr>
+      <w:rPr>
+        <w:rFonts w:ascii="Wingdings" w:hAnsi="Wingdings" w:hint="default"/>
+        <w:sz w:val="20"/>
+      </w:rPr>
+    </w:lvl>
+    <w:lvl w:ilvl="4" w:tentative="1">
+      <w:start w:val="1"/>
+      <w:numFmt w:val="bullet"/>
+      <w:lvlText w:val=""/>
+      <w:lvlJc w:val="left"/>
+      <w:pPr>
+        <w:tabs>
+          <w:tab w:val="num" w:pos="3600"/>
+        </w:tabs>
+        <w:ind w:left="3600" w:hanging="360"/>
+      </w:pPr>
+      <w:rPr>
+        <w:rFonts w:ascii="Wingdings" w:hAnsi="Wingdings" w:hint="default"/>
+        <w:sz w:val="20"/>
+      </w:rPr>
+    </w:lvl>
+    <w:lvl w:ilvl="5" w:tentative="1">
+      <w:start w:val="1"/>
+      <w:numFmt w:val="bullet"/>
+      <w:lvlText w:val=""/>
+      <w:lvlJc w:val="left"/>
+      <w:pPr>
+        <w:tabs>
+          <w:tab w:val="num" w:pos="4320"/>
+        </w:tabs>
+        <w:ind w:left="4320" w:hanging="360"/>
+      </w:pPr>
+      <w:rPr>
+        <w:rFonts w:ascii="Wingdings" w:hAnsi="Wingdings" w:hint="default"/>
+        <w:sz w:val="20"/>
+      </w:rPr>
+    </w:lvl>
+    <w:lvl w:ilvl="6" w:tentative="1">
+      <w:start w:val="1"/>
+      <w:numFmt w:val="bullet"/>
+      <w:lvlText w:val=""/>
+      <w:lvlJc w:val="left"/>
+      <w:pPr>
+        <w:tabs>
+          <w:tab w:val="num" w:pos="5040"/>
+        </w:tabs>
+        <w:ind w:left="5040" w:hanging="360"/>
+      </w:pPr>
+      <w:rPr>
+        <w:rFonts w:ascii="Wingdings" w:hAnsi="Wingdings" w:hint="default"/>
+        <w:sz w:val="20"/>
+      </w:rPr>
+    </w:lvl>
+    <w:lvl w:ilvl="7" w:tentative="1">
+      <w:start w:val="1"/>
+      <w:numFmt w:val="bullet"/>
+      <w:lvlText w:val=""/>
+      <w:lvlJc w:val="left"/>
+      <w:pPr>
+        <w:tabs>
+          <w:tab w:val="num" w:pos="5760"/>
+        </w:tabs>
+        <w:ind w:left="5760" w:hanging="360"/>
+      </w:pPr>
+      <w:rPr>
+        <w:rFonts w:ascii="Wingdings" w:hAnsi="Wingdings" w:hint="default"/>
+        <w:sz w:val="20"/>
+      </w:rPr>
+    </w:lvl>
+    <w:lvl w:ilvl="8" w:tentative="1">
+      <w:start w:val="1"/>
+      <w:numFmt w:val="bullet"/>
+      <w:lvlText w:val=""/>
+      <w:lvlJc w:val="left"/>
+      <w:pPr>
+        <w:tabs>
+          <w:tab w:val="num" w:pos="6480"/>
+        </w:tabs>
+        <w:ind w:left="6480" w:hanging="360"/>
+      </w:pPr>
+      <w:rPr>
+        <w:rFonts w:ascii="Wingdings" w:hAnsi="Wingdings" w:hint="default"/>
+        <w:sz w:val="20"/>
+      </w:rPr>
+    </w:lvl>
+  </w:abstractNum>
+  <w:num w:numId="1">
+    <w:abstractNumId w:val="1"/>
+    <w:lvlOverride w:ilvl="0">
+      <w:lvl w:ilvl="0">
+        <w:numFmt w:val="bullet"/>
+        <w:lvlText w:val="o"/>
+        <w:lvlJc w:val="left"/>
+        <w:pPr>
+          <w:tabs>
+            <w:tab w:val="num" w:pos="720"/>
+          </w:tabs>
+          <w:ind w:left="720" w:hanging="360"/>
+        </w:pPr>
+        <w:rPr>
+          <w:rFonts w:ascii="Courier New" w:hAnsi="Courier New" w:hint="default"/>
+          <w:sz w:val="20"/>
+        </w:rPr>
+      </w:lvl>
+    </w:lvlOverride>
+  </w:num>
+  <w:num w:numId="2">
+    <w:abstractNumId w:val="0"/>
+  </w:num>
+</w:numbering>
 </file>
 
 <file path=word/styles.xml><?xml version="1.0" encoding="utf-8"?>
@@ -9013,6 +9739,17 @@
       </w:tblCellMar>
     </w:tblPr>
   </w:style>
+  <w:style w:type="paragraph" w:styleId="ListParagraph">
+    <w:name w:val="List Paragraph"/>
+    <w:basedOn w:val="Normal"/>
+    <w:uiPriority w:val="34"/>
+    <w:qFormat/>
+    <w:rsid w:val="00742C23"/>
+    <w:pPr>
+      <w:ind w:left="720"/>
+      <w:contextualSpacing/>
+    </w:pPr>
+  </w:style>
 </w:styles>
 </file>
 

</xml_diff>